<commit_message>
some updates and draft pdf
</commit_message>
<xml_diff>
--- a/DP24_D1_Revised.docx
+++ b/DP24_D1_Revised.docx
@@ -168,7 +168,203 @@
           <w:rFonts w:ascii="Times New Roman" w:hAnsi="Times New Roman"/>
           <w:szCs w:val="24"/>
         </w:rPr>
-        <w:t>he reason</w:t>
+        <w:t xml:space="preserve">he </w:t>
+      </w:r>
+      <w:r>
+        <w:rPr>
+          <w:rFonts w:ascii="Times New Roman" w:hAnsi="Times New Roman"/>
+          <w:szCs w:val="24"/>
+        </w:rPr>
+        <w:t>root causes of conflicts typically</w:t>
+      </w:r>
+      <w:r>
+        <w:rPr>
+          <w:rFonts w:ascii="Times New Roman" w:hAnsi="Times New Roman"/>
+          <w:szCs w:val="24"/>
+        </w:rPr>
+        <w:t xml:space="preserve"> </w:t>
+      </w:r>
+      <w:r>
+        <w:rPr>
+          <w:rFonts w:ascii="Times New Roman" w:hAnsi="Times New Roman"/>
+          <w:szCs w:val="24"/>
+        </w:rPr>
+        <w:t>vary and</w:t>
+      </w:r>
+      <w:r>
+        <w:rPr>
+          <w:rFonts w:ascii="Times New Roman" w:hAnsi="Times New Roman"/>
+          <w:szCs w:val="24"/>
+        </w:rPr>
+        <w:t xml:space="preserve"> can </w:t>
+      </w:r>
+      <w:r>
+        <w:rPr>
+          <w:rFonts w:ascii="Times New Roman" w:hAnsi="Times New Roman"/>
+          <w:szCs w:val="24"/>
+        </w:rPr>
+        <w:t>be linked</w:t>
+      </w:r>
+      <w:r>
+        <w:rPr>
+          <w:rFonts w:ascii="Times New Roman" w:hAnsi="Times New Roman"/>
+          <w:szCs w:val="24"/>
+        </w:rPr>
+        <w:t>, among other factors,</w:t>
+      </w:r>
+      <w:r>
+        <w:rPr>
+          <w:rFonts w:ascii="Times New Roman" w:hAnsi="Times New Roman"/>
+          <w:szCs w:val="24"/>
+        </w:rPr>
+        <w:t xml:space="preserve"> to</w:t>
+      </w:r>
+      <w:r>
+        <w:rPr>
+          <w:rFonts w:ascii="Times New Roman" w:hAnsi="Times New Roman"/>
+          <w:szCs w:val="24"/>
+        </w:rPr>
+        <w:t xml:space="preserve"> insurgency </w:t>
+      </w:r>
+      <w:r>
+        <w:rPr>
+          <w:rFonts w:ascii="Times New Roman" w:hAnsi="Times New Roman"/>
+          <w:szCs w:val="24"/>
+        </w:rPr>
+        <w:t>against the local and central governments</w:t>
+      </w:r>
+      <w:r>
+        <w:rPr>
+          <w:rFonts w:ascii="Times New Roman" w:hAnsi="Times New Roman"/>
+          <w:szCs w:val="24"/>
+        </w:rPr>
+        <w:t xml:space="preserve"> </w:t>
+      </w:r>
+      <w:r>
+        <w:rPr>
+          <w:rFonts w:ascii="Times New Roman" w:hAnsi="Times New Roman"/>
+          <w:szCs w:val="24"/>
+        </w:rPr>
+        <w:t>or</w:t>
+      </w:r>
+      <w:r>
+        <w:rPr>
+          <w:rFonts w:ascii="Times New Roman" w:hAnsi="Times New Roman"/>
+          <w:szCs w:val="24"/>
+        </w:rPr>
+        <w:t xml:space="preserve"> </w:t>
+      </w:r>
+      <w:r>
+        <w:rPr>
+          <w:rFonts w:ascii="Times New Roman" w:hAnsi="Times New Roman"/>
+          <w:szCs w:val="24"/>
+        </w:rPr>
+        <w:t xml:space="preserve">to </w:t>
+      </w:r>
+      <w:r>
+        <w:rPr>
+          <w:rFonts w:ascii="Times New Roman" w:hAnsi="Times New Roman"/>
+          <w:szCs w:val="24"/>
+        </w:rPr>
+        <w:t xml:space="preserve">people’s protest </w:t>
+      </w:r>
+      <w:r>
+        <w:rPr>
+          <w:rFonts w:ascii="Times New Roman" w:hAnsi="Times New Roman"/>
+          <w:szCs w:val="24"/>
+        </w:rPr>
+        <w:t>in response to</w:t>
+      </w:r>
+      <w:r>
+        <w:rPr>
+          <w:rFonts w:ascii="Times New Roman" w:hAnsi="Times New Roman"/>
+          <w:szCs w:val="24"/>
+        </w:rPr>
+        <w:t xml:space="preserve"> </w:t>
+      </w:r>
+      <w:r>
+        <w:rPr>
+          <w:rFonts w:ascii="Times New Roman" w:hAnsi="Times New Roman"/>
+          <w:szCs w:val="24"/>
+        </w:rPr>
+        <w:t>governments</w:t>
+      </w:r>
+      <w:r>
+        <w:rPr>
+          <w:rFonts w:ascii="Times New Roman" w:hAnsi="Times New Roman"/>
+          <w:szCs w:val="24"/>
+        </w:rPr>
+        <w:t>’ actions (or inactions)</w:t>
+      </w:r>
+      <w:r>
+        <w:rPr>
+          <w:rFonts w:ascii="Times New Roman" w:hAnsi="Times New Roman"/>
+          <w:szCs w:val="24"/>
+        </w:rPr>
+        <w:t xml:space="preserve">. </w:t>
+      </w:r>
+      <w:r>
+        <w:rPr>
+          <w:rFonts w:ascii="Times New Roman" w:hAnsi="Times New Roman"/>
+          <w:szCs w:val="24"/>
+        </w:rPr>
+        <w:t>Regardless of the source, a</w:t>
+      </w:r>
+      <w:r>
+        <w:rPr>
+          <w:rFonts w:ascii="Times New Roman" w:hAnsi="Times New Roman"/>
+          <w:szCs w:val="24"/>
+        </w:rPr>
+        <w:t xml:space="preserve"> common attribute of </w:t>
+      </w:r>
+      <w:r>
+        <w:rPr>
+          <w:rFonts w:ascii="Times New Roman" w:hAnsi="Times New Roman"/>
+          <w:szCs w:val="24"/>
+        </w:rPr>
+        <w:t>conflict</w:t>
+      </w:r>
+      <w:r>
+        <w:rPr>
+          <w:rFonts w:ascii="Times New Roman" w:hAnsi="Times New Roman"/>
+          <w:szCs w:val="24"/>
+        </w:rPr>
+        <w:t xml:space="preserve"> is that it happens</w:t>
+      </w:r>
+      <w:r>
+        <w:rPr>
+          <w:rFonts w:ascii="Times New Roman" w:hAnsi="Times New Roman"/>
+          <w:szCs w:val="24"/>
+        </w:rPr>
+        <w:t>—</w:t>
+      </w:r>
+      <w:r>
+        <w:rPr>
+          <w:rFonts w:ascii="Times New Roman" w:hAnsi="Times New Roman"/>
+          <w:szCs w:val="24"/>
+        </w:rPr>
+        <w:t>by design or as a side-effect</w:t>
+      </w:r>
+      <w:r>
+        <w:rPr>
+          <w:rFonts w:ascii="Times New Roman" w:hAnsi="Times New Roman"/>
+          <w:szCs w:val="24"/>
+        </w:rPr>
+        <w:t>—</w:t>
+      </w:r>
+      <w:r>
+        <w:rPr>
+          <w:rFonts w:ascii="Times New Roman" w:hAnsi="Times New Roman"/>
+          <w:szCs w:val="24"/>
+        </w:rPr>
+        <w:t xml:space="preserve">where people are. </w:t>
+      </w:r>
+      <w:r>
+        <w:rPr>
+          <w:rFonts w:ascii="Times New Roman" w:hAnsi="Times New Roman"/>
+          <w:szCs w:val="24"/>
+        </w:rPr>
+        <w:t>As such, it impacts—directly or indirectly—the wellbeing and, indeed, livelihood</w:t>
       </w:r>
       <w:r>
         <w:rPr>
@@ -182,112 +378,7 @@
           <w:rFonts w:ascii="Times New Roman" w:hAnsi="Times New Roman"/>
           <w:szCs w:val="24"/>
         </w:rPr>
-        <w:t xml:space="preserve"> </w:t>
-      </w:r>
-      <w:r>
-        <w:rPr>
-          <w:rFonts w:ascii="Times New Roman" w:hAnsi="Times New Roman"/>
-          <w:szCs w:val="24"/>
-        </w:rPr>
-        <w:t xml:space="preserve">for </w:t>
-      </w:r>
-      <w:r>
-        <w:rPr>
-          <w:rFonts w:ascii="Times New Roman" w:hAnsi="Times New Roman"/>
-          <w:szCs w:val="24"/>
-        </w:rPr>
-        <w:t>this</w:t>
-      </w:r>
-      <w:r>
-        <w:rPr>
-          <w:rFonts w:ascii="Times New Roman" w:hAnsi="Times New Roman"/>
-          <w:szCs w:val="24"/>
-        </w:rPr>
-        <w:t xml:space="preserve"> </w:t>
-      </w:r>
-      <w:r>
-        <w:rPr>
-          <w:rFonts w:ascii="Times New Roman" w:hAnsi="Times New Roman"/>
-          <w:szCs w:val="24"/>
-        </w:rPr>
-        <w:t>vary and</w:t>
-      </w:r>
-      <w:r>
-        <w:rPr>
-          <w:rFonts w:ascii="Times New Roman" w:hAnsi="Times New Roman"/>
-          <w:szCs w:val="24"/>
-        </w:rPr>
-        <w:t xml:space="preserve"> can </w:t>
-      </w:r>
-      <w:r>
-        <w:rPr>
-          <w:rFonts w:ascii="Times New Roman" w:hAnsi="Times New Roman"/>
-          <w:szCs w:val="24"/>
-        </w:rPr>
-        <w:t>be linked to</w:t>
-      </w:r>
-      <w:r>
-        <w:rPr>
-          <w:rFonts w:ascii="Times New Roman" w:hAnsi="Times New Roman"/>
-          <w:szCs w:val="24"/>
-        </w:rPr>
-        <w:t xml:space="preserve"> insurgency </w:t>
-      </w:r>
-      <w:r>
-        <w:rPr>
-          <w:rFonts w:ascii="Times New Roman" w:hAnsi="Times New Roman"/>
-          <w:szCs w:val="24"/>
-        </w:rPr>
-        <w:t>against the local and central governments</w:t>
-      </w:r>
-      <w:r>
-        <w:rPr>
-          <w:rFonts w:ascii="Times New Roman" w:hAnsi="Times New Roman"/>
-          <w:szCs w:val="24"/>
-        </w:rPr>
-        <w:t xml:space="preserve"> </w:t>
-      </w:r>
-      <w:r>
-        <w:rPr>
-          <w:rFonts w:ascii="Times New Roman" w:hAnsi="Times New Roman"/>
-          <w:szCs w:val="24"/>
-        </w:rPr>
-        <w:t>or</w:t>
-      </w:r>
-      <w:r>
-        <w:rPr>
-          <w:rFonts w:ascii="Times New Roman" w:hAnsi="Times New Roman"/>
-          <w:szCs w:val="24"/>
-        </w:rPr>
-        <w:t xml:space="preserve"> </w:t>
-      </w:r>
-      <w:r>
-        <w:rPr>
-          <w:rFonts w:ascii="Times New Roman" w:hAnsi="Times New Roman"/>
-          <w:szCs w:val="24"/>
-        </w:rPr>
-        <w:t xml:space="preserve">to </w:t>
-      </w:r>
-      <w:r>
-        <w:rPr>
-          <w:rFonts w:ascii="Times New Roman" w:hAnsi="Times New Roman"/>
-          <w:szCs w:val="24"/>
-        </w:rPr>
-        <w:t>people’s protest due to governments’ policies</w:t>
-      </w:r>
-      <w:r>
-        <w:rPr>
-          <w:rFonts w:ascii="Times New Roman" w:hAnsi="Times New Roman"/>
-          <w:szCs w:val="24"/>
-        </w:rPr>
-        <w:t>, among others</w:t>
-      </w:r>
-      <w:r>
-        <w:rPr>
-          <w:rFonts w:ascii="Times New Roman" w:hAnsi="Times New Roman"/>
-          <w:szCs w:val="24"/>
-        </w:rPr>
-        <w:t xml:space="preserve">. </w:t>
+        <w:t xml:space="preserve"> of people. </w:t>
       </w:r>
       <w:r>
         <w:rPr>
@@ -301,62 +392,6 @@
           <w:rFonts w:ascii="Times New Roman" w:hAnsi="Times New Roman"/>
           <w:szCs w:val="24"/>
         </w:rPr>
-        <w:t xml:space="preserve"> common attribute of </w:t>
-      </w:r>
-      <w:r>
-        <w:rPr>
-          <w:rFonts w:ascii="Times New Roman" w:hAnsi="Times New Roman"/>
-          <w:szCs w:val="24"/>
-        </w:rPr>
-        <w:t>conflict</w:t>
-      </w:r>
-      <w:r>
-        <w:rPr>
-          <w:rFonts w:ascii="Times New Roman" w:hAnsi="Times New Roman"/>
-          <w:szCs w:val="24"/>
-        </w:rPr>
-        <w:t xml:space="preserve"> is that it happens</w:t>
-      </w:r>
-      <w:r>
-        <w:rPr>
-          <w:rFonts w:ascii="Times New Roman" w:hAnsi="Times New Roman"/>
-          <w:szCs w:val="24"/>
-        </w:rPr>
-        <w:t>—</w:t>
-      </w:r>
-      <w:r>
-        <w:rPr>
-          <w:rFonts w:ascii="Times New Roman" w:hAnsi="Times New Roman"/>
-          <w:szCs w:val="24"/>
-        </w:rPr>
-        <w:t>by design or as a side-effect</w:t>
-      </w:r>
-      <w:r>
-        <w:rPr>
-          <w:rFonts w:ascii="Times New Roman" w:hAnsi="Times New Roman"/>
-          <w:szCs w:val="24"/>
-        </w:rPr>
-        <w:t>—</w:t>
-      </w:r>
-      <w:r>
-        <w:rPr>
-          <w:rFonts w:ascii="Times New Roman" w:hAnsi="Times New Roman"/>
-          <w:szCs w:val="24"/>
-        </w:rPr>
-        <w:t xml:space="preserve">where people are. </w:t>
-      </w:r>
-      <w:r>
-        <w:rPr>
-          <w:rFonts w:ascii="Times New Roman" w:hAnsi="Times New Roman"/>
-          <w:szCs w:val="24"/>
-        </w:rPr>
-        <w:t>As such, it impacts—directly or indirectly—the wellbeing and, indeed, livelihood of people. For instance, a</w:t>
-      </w:r>
-      <w:r>
-        <w:rPr>
-          <w:rFonts w:ascii="Times New Roman" w:hAnsi="Times New Roman"/>
-          <w:szCs w:val="24"/>
-        </w:rPr>
         <w:t xml:space="preserve"> suicide truck bombing </w:t>
       </w:r>
       <w:r>
@@ -413,28 +448,28 @@
           <w:rFonts w:ascii="Times New Roman" w:hAnsi="Times New Roman"/>
           <w:szCs w:val="24"/>
         </w:rPr>
-        <w:t xml:space="preserve">which </w:t>
-      </w:r>
-      <w:r>
-        <w:rPr>
-          <w:rFonts w:ascii="Times New Roman" w:hAnsi="Times New Roman"/>
-          <w:szCs w:val="24"/>
-        </w:rPr>
-        <w:t>killed more than 500 people</w:t>
-      </w:r>
-      <w:r>
-        <w:rPr>
-          <w:rFonts w:ascii="Times New Roman" w:hAnsi="Times New Roman"/>
-          <w:szCs w:val="24"/>
-        </w:rPr>
-        <w:t>,</w:t>
-      </w:r>
-      <w:r>
-        <w:rPr>
-          <w:rFonts w:ascii="Times New Roman" w:hAnsi="Times New Roman"/>
-          <w:szCs w:val="24"/>
-        </w:rPr>
-        <w:t xml:space="preserve"> had an immediately chilling effect on marketplace activity </w:t>
+        <w:t xml:space="preserve">for instance, </w:t>
+      </w:r>
+      <w:r>
+        <w:rPr>
+          <w:rFonts w:ascii="Times New Roman" w:hAnsi="Times New Roman"/>
+          <w:szCs w:val="24"/>
+        </w:rPr>
+        <w:t xml:space="preserve">killed more than 500 people </w:t>
+      </w:r>
+      <w:r>
+        <w:rPr>
+          <w:rFonts w:ascii="Times New Roman" w:hAnsi="Times New Roman"/>
+          <w:szCs w:val="24"/>
+        </w:rPr>
+        <w:t xml:space="preserve">and </w:t>
+      </w:r>
+      <w:r>
+        <w:rPr>
+          <w:rFonts w:ascii="Times New Roman" w:hAnsi="Times New Roman"/>
+          <w:szCs w:val="24"/>
+        </w:rPr>
+        <w:t xml:space="preserve">had an immediately chilling effect on marketplace activity </w:t>
       </w:r>
       <w:r>
         <w:rPr>
@@ -467,13 +502,6 @@
           <w:rFonts w:ascii="Times New Roman" w:hAnsi="Times New Roman"/>
           <w:szCs w:val="24"/>
         </w:rPr>
-        <w:t xml:space="preserve">Conflict can lead to food insecurity. </w:t>
-      </w:r>
-      <w:r>
-        <w:rPr>
-          <w:rFonts w:ascii="Times New Roman" w:hAnsi="Times New Roman"/>
-          <w:szCs w:val="24"/>
-        </w:rPr>
         <w:t xml:space="preserve">People living in </w:t>
       </w:r>
       <w:r>
@@ -509,7 +537,21 @@
           <w:rFonts w:ascii="Times New Roman" w:hAnsi="Times New Roman"/>
           <w:szCs w:val="24"/>
         </w:rPr>
-        <w:t xml:space="preserve"> states with dysfunctional institutions often struggle to </w:t>
+        <w:t xml:space="preserve"> states with dysfunctional </w:t>
+      </w:r>
+      <w:r>
+        <w:rPr>
+          <w:rFonts w:ascii="Times New Roman" w:hAnsi="Times New Roman"/>
+          <w:szCs w:val="24"/>
+        </w:rPr>
+        <w:t xml:space="preserve">formal </w:t>
+      </w:r>
+      <w:r>
+        <w:rPr>
+          <w:rFonts w:ascii="Times New Roman" w:hAnsi="Times New Roman"/>
+          <w:szCs w:val="24"/>
+        </w:rPr>
+        <w:t xml:space="preserve">institutions often struggle to </w:t>
       </w:r>
       <w:r>
         <w:rPr>
@@ -530,14 +572,91 @@
           <w:rFonts w:ascii="Times New Roman" w:hAnsi="Times New Roman"/>
           <w:szCs w:val="24"/>
         </w:rPr>
-        <w:t xml:space="preserve">These issues would serve as a major impediment for normally functioning markets. </w:t>
-      </w:r>
-      <w:r>
-        <w:rPr>
-          <w:rFonts w:ascii="Times New Roman" w:hAnsi="Times New Roman"/>
-          <w:szCs w:val="24"/>
-        </w:rPr>
-        <w:t>At the same time, in places</w:t>
+        <w:t>M</w:t>
+      </w:r>
+      <w:r>
+        <w:rPr>
+          <w:rFonts w:ascii="Times New Roman" w:hAnsi="Times New Roman"/>
+          <w:szCs w:val="24"/>
+        </w:rPr>
+        <w:t xml:space="preserve">arkets may </w:t>
+      </w:r>
+      <w:r>
+        <w:rPr>
+          <w:rFonts w:ascii="Times New Roman" w:hAnsi="Times New Roman"/>
+          <w:szCs w:val="24"/>
+        </w:rPr>
+        <w:t xml:space="preserve">remain </w:t>
+      </w:r>
+      <w:r>
+        <w:rPr>
+          <w:rFonts w:ascii="Times New Roman" w:hAnsi="Times New Roman"/>
+          <w:szCs w:val="24"/>
+        </w:rPr>
+        <w:t>surprisingly functional</w:t>
+      </w:r>
+      <w:r>
+        <w:rPr>
+          <w:rFonts w:ascii="Times New Roman" w:hAnsi="Times New Roman"/>
+          <w:szCs w:val="24"/>
+        </w:rPr>
+        <w:t xml:space="preserve"> </w:t>
+      </w:r>
+      <w:r>
+        <w:rPr>
+          <w:rFonts w:ascii="Times New Roman" w:hAnsi="Times New Roman"/>
+          <w:szCs w:val="24"/>
+        </w:rPr>
+        <w:t>in the face of</w:t>
+      </w:r>
+      <w:r>
+        <w:rPr>
+          <w:rFonts w:ascii="Times New Roman" w:hAnsi="Times New Roman"/>
+          <w:szCs w:val="24"/>
+        </w:rPr>
+        <w:t xml:space="preserve"> the</w:t>
+      </w:r>
+      <w:r>
+        <w:rPr>
+          <w:rFonts w:ascii="Times New Roman" w:hAnsi="Times New Roman"/>
+          <w:szCs w:val="24"/>
+        </w:rPr>
+        <w:t>se</w:t>
+      </w:r>
+      <w:r>
+        <w:rPr>
+          <w:rFonts w:ascii="Times New Roman" w:hAnsi="Times New Roman"/>
+          <w:szCs w:val="24"/>
+        </w:rPr>
+        <w:t xml:space="preserve"> adversitie</w:t>
+      </w:r>
+      <w:r>
+        <w:rPr>
+          <w:rFonts w:ascii="Times New Roman" w:hAnsi="Times New Roman"/>
+          <w:szCs w:val="24"/>
+        </w:rPr>
+        <w:t>s</w:t>
+      </w:r>
+      <w:r>
+        <w:rPr>
+          <w:rFonts w:ascii="Times New Roman" w:hAnsi="Times New Roman"/>
+          <w:szCs w:val="24"/>
+        </w:rPr>
+        <w:t xml:space="preserve">, </w:t>
+      </w:r>
+      <w:r>
+        <w:rPr>
+          <w:rFonts w:ascii="Times New Roman" w:hAnsi="Times New Roman"/>
+          <w:szCs w:val="24"/>
+        </w:rPr>
+        <w:t xml:space="preserve">however, particularly </w:t>
+      </w:r>
+      <w:r>
+        <w:rPr>
+          <w:rFonts w:ascii="Times New Roman" w:hAnsi="Times New Roman"/>
+          <w:szCs w:val="24"/>
+        </w:rPr>
+        <w:t>in places</w:t>
       </w:r>
       <w:r>
         <w:rPr>
@@ -558,63 +677,7 @@
           <w:rFonts w:ascii="Times New Roman" w:hAnsi="Times New Roman"/>
           <w:szCs w:val="24"/>
         </w:rPr>
-        <w:t xml:space="preserve">informal institutions are prominent, </w:t>
-      </w:r>
-      <w:r>
-        <w:rPr>
-          <w:rFonts w:ascii="Times New Roman" w:hAnsi="Times New Roman"/>
-          <w:szCs w:val="24"/>
-        </w:rPr>
-        <w:t xml:space="preserve">markets </w:t>
-      </w:r>
-      <w:r>
-        <w:rPr>
-          <w:rFonts w:ascii="Times New Roman" w:hAnsi="Times New Roman"/>
-          <w:szCs w:val="24"/>
-        </w:rPr>
-        <w:t>may be</w:t>
-      </w:r>
-      <w:r>
-        <w:rPr>
-          <w:rFonts w:ascii="Times New Roman" w:hAnsi="Times New Roman"/>
-          <w:szCs w:val="24"/>
-        </w:rPr>
-        <w:t xml:space="preserve"> resilient</w:t>
-      </w:r>
-      <w:r>
-        <w:rPr>
-          <w:rFonts w:ascii="Times New Roman" w:hAnsi="Times New Roman"/>
-          <w:szCs w:val="24"/>
-        </w:rPr>
-        <w:t xml:space="preserve"> </w:t>
-      </w:r>
-      <w:r>
-        <w:rPr>
-          <w:rFonts w:ascii="Times New Roman" w:hAnsi="Times New Roman"/>
-          <w:szCs w:val="24"/>
-        </w:rPr>
-        <w:t>to</w:t>
-      </w:r>
-      <w:r>
-        <w:rPr>
-          <w:rFonts w:ascii="Times New Roman" w:hAnsi="Times New Roman"/>
-          <w:szCs w:val="24"/>
-        </w:rPr>
-        <w:t xml:space="preserve"> </w:t>
-      </w:r>
-      <w:r>
-        <w:rPr>
-          <w:rFonts w:ascii="Times New Roman" w:hAnsi="Times New Roman"/>
-          <w:szCs w:val="24"/>
-        </w:rPr>
-        <w:t>the aforementioned</w:t>
-      </w:r>
-      <w:r>
-        <w:rPr>
-          <w:rFonts w:ascii="Times New Roman" w:hAnsi="Times New Roman"/>
-          <w:szCs w:val="24"/>
-        </w:rPr>
-        <w:t xml:space="preserve"> adversities</w:t>
+        <w:t>informal institutions are prominent</w:t>
       </w:r>
       <w:r>
         <w:rPr>
@@ -666,6 +729,13 @@
           <w:rFonts w:ascii="Times New Roman" w:hAnsi="Times New Roman"/>
           <w:szCs w:val="24"/>
         </w:rPr>
+        <w:t xml:space="preserve">Conflict and food insecurity are intrinsically linked. </w:t>
+      </w:r>
+      <w:r>
+        <w:rPr>
+          <w:rFonts w:ascii="Times New Roman" w:hAnsi="Times New Roman"/>
+          <w:szCs w:val="24"/>
+        </w:rPr>
         <w:t xml:space="preserve">This project </w:t>
       </w:r>
       <w:r>
@@ -764,23 +834,7 @@
           <w:rFonts w:ascii="Times New Roman" w:hAnsi="Times New Roman"/>
           <w:szCs w:val="24"/>
         </w:rPr>
-        <w:t>(</w:t>
-      </w:r>
-      <w:proofErr w:type="spellStart"/>
-      <w:r>
-        <w:rPr>
-          <w:rFonts w:ascii="Times New Roman" w:hAnsi="Times New Roman"/>
-          <w:szCs w:val="24"/>
-        </w:rPr>
-        <w:t>i</w:t>
-      </w:r>
-      <w:proofErr w:type="spellEnd"/>
-      <w:r>
-        <w:rPr>
-          <w:rFonts w:ascii="Times New Roman" w:hAnsi="Times New Roman"/>
-          <w:szCs w:val="24"/>
-        </w:rPr>
-        <w:t xml:space="preserve">) </w:t>
+        <w:t xml:space="preserve">(i) </w:t>
       </w:r>
       <w:r>
         <w:rPr>
@@ -1593,21 +1647,7 @@
         <w:rPr>
           <w:rFonts w:ascii="Times New Roman" w:hAnsi="Times New Roman" w:cs="Times New Roman"/>
         </w:rPr>
-        <w:t xml:space="preserve"> examine markets across East Africa and report an average elasticity of 0.42 of the local maize prices with respect to the global maize price, with the measure ranging from 0.22 in Kenya to 0.82 in Ethiopia. Baquedano and </w:t>
-      </w:r>
-      <w:proofErr w:type="spellStart"/>
-      <w:r>
-        <w:rPr>
-          <w:rFonts w:ascii="Times New Roman" w:hAnsi="Times New Roman" w:cs="Times New Roman"/>
-        </w:rPr>
-        <w:t>Liefert</w:t>
-      </w:r>
-      <w:proofErr w:type="spellEnd"/>
-      <w:r>
-        <w:rPr>
-          <w:rFonts w:ascii="Times New Roman" w:hAnsi="Times New Roman" w:cs="Times New Roman"/>
-        </w:rPr>
-        <w:t xml:space="preserve"> (2014) </w:t>
+        <w:t xml:space="preserve"> examine markets across East Africa and report an average elasticity of 0.42 of the local maize prices with respect to the global maize price, with the measure ranging from 0.22 in Kenya to 0.82 in Ethiopia. Baquedano and Liefert (2014) </w:t>
       </w:r>
       <w:r>
         <w:rPr>
@@ -1650,21 +1690,7 @@
         <w:rPr>
           <w:rFonts w:ascii="Times New Roman" w:hAnsi="Times New Roman" w:cs="Times New Roman"/>
         </w:rPr>
-        <w:t xml:space="preserve"> and between countries) are slower to adjust </w:t>
-      </w:r>
-      <w:proofErr w:type="gramStart"/>
-      <w:r>
-        <w:rPr>
-          <w:rFonts w:ascii="Times New Roman" w:hAnsi="Times New Roman" w:cs="Times New Roman"/>
-        </w:rPr>
-        <w:t>prices, and</w:t>
-      </w:r>
-      <w:proofErr w:type="gramEnd"/>
-      <w:r>
-        <w:rPr>
-          <w:rFonts w:ascii="Times New Roman" w:hAnsi="Times New Roman" w:cs="Times New Roman"/>
-        </w:rPr>
-        <w:t xml:space="preserve"> have lower co-integration. </w:t>
+        <w:t xml:space="preserve"> and between countries) are slower to adjust prices, and have lower co-integration. </w:t>
       </w:r>
       <w:r>
         <w:rPr>
@@ -1728,35 +1754,7 @@
         <w:rPr>
           <w:rFonts w:ascii="Times New Roman" w:hAnsi="Times New Roman" w:cs="Times New Roman"/>
         </w:rPr>
-        <w:t xml:space="preserve">In the temporal context, the lack of storage has been an ongoing issue for decades in many low- and middle-income countries (e.g., </w:t>
-      </w:r>
-      <w:proofErr w:type="spellStart"/>
-      <w:r>
-        <w:rPr>
-          <w:rFonts w:ascii="Times New Roman" w:hAnsi="Times New Roman" w:cs="Times New Roman"/>
-        </w:rPr>
-        <w:t>Kadjo</w:t>
-      </w:r>
-      <w:proofErr w:type="spellEnd"/>
-      <w:r>
-        <w:rPr>
-          <w:rFonts w:ascii="Times New Roman" w:hAnsi="Times New Roman" w:cs="Times New Roman"/>
-        </w:rPr>
-        <w:t xml:space="preserve"> et al., 2018; Channa et al., 2022; Ricker-Gilbert et al., 2022). So much so that is has been dubbed as the “storage puzzle” (e.g., Cardell &amp; Michelson, 2023). Even if it is seemingly more profitable to retain the crop for a later resale, for example during the lean season, farmers opt for immediate disposal of the harvest. The lack of storage technology and liquidity constraints have been considered two key reasons for this. Empirical evidence points to a more complex issue, with other possible factors contributing to the lack of storage. </w:t>
-      </w:r>
-      <w:proofErr w:type="spellStart"/>
-      <w:r>
-        <w:rPr>
-          <w:rFonts w:ascii="Times New Roman" w:hAnsi="Times New Roman" w:cs="Times New Roman"/>
-        </w:rPr>
-        <w:t>Kadjo</w:t>
-      </w:r>
-      <w:proofErr w:type="spellEnd"/>
-      <w:r>
-        <w:rPr>
-          <w:rFonts w:ascii="Times New Roman" w:hAnsi="Times New Roman" w:cs="Times New Roman"/>
-        </w:rPr>
-        <w:t>, et al. (2018), for example, find that households in Benin store less when they expect to lose more during storage. We suggest conflict and violence may have something to do with it. Farmers may choose to dispose of harvest as soon as possible to mitigate the risk of becoming a target of an attack by perpetrators.</w:t>
+        <w:t>In the temporal context, the lack of storage has been an ongoing issue for decades in many low- and middle-income countries (e.g., Kadjo et al., 2018; Channa et al., 2022; Ricker-Gilbert et al., 2022). So much so that is has been dubbed as the “storage puzzle” (e.g., Cardell &amp; Michelson, 2023). Even if it is seemingly more profitable to retain the crop for a later resale, for example during the lean season, farmers opt for immediate disposal of the harvest. The lack of storage technology and liquidity constraints have been considered two key reasons for this. Empirical evidence points to a more complex issue, with other possible factors contributing to the lack of storage. Kadjo, et al. (2018), for example, find that households in Benin store less when they expect to lose more during storage. We suggest conflict and violence may have something to do with it. Farmers may choose to dispose of harvest as soon as possible to mitigate the risk of becoming a target of an attack by perpetrators.</w:t>
       </w:r>
     </w:p>
     <w:p>
@@ -1810,21 +1808,7 @@
         <w:rPr>
           <w:rFonts w:ascii="Times New Roman" w:hAnsi="Times New Roman" w:cs="Times New Roman"/>
         </w:rPr>
-        <w:t xml:space="preserve">, with the implication that states that are unable to exercise effective control are unable to build or maintain roads across the territory within their internationally defined borders. A lack of roads would increase transaction costs between different markets, resulting in a difference in market prices. Indeed, the cost of transport over low-quality roads is a major consideration in developing </w:t>
-      </w:r>
-      <w:proofErr w:type="gramStart"/>
-      <w:r>
-        <w:rPr>
-          <w:rFonts w:ascii="Times New Roman" w:hAnsi="Times New Roman" w:cs="Times New Roman"/>
-        </w:rPr>
-        <w:t>countries, and</w:t>
-      </w:r>
-      <w:proofErr w:type="gramEnd"/>
-      <w:r>
-        <w:rPr>
-          <w:rFonts w:ascii="Times New Roman" w:hAnsi="Times New Roman" w:cs="Times New Roman"/>
-        </w:rPr>
-        <w:t xml:space="preserve"> is often a larger source of price dispersion than borders in many landlocked African countries </w:t>
+        <w:t xml:space="preserve">, with the implication that states that are unable to exercise effective control are unable to build or maintain roads across the territory within their internationally defined borders. A lack of roads would increase transaction costs between different markets, resulting in a difference in market prices. Indeed, the cost of transport over low-quality roads is a major consideration in developing countries, and is often a larger source of price dispersion than borders in many landlocked African countries </w:t>
       </w:r>
       <w:r>
         <w:rPr>
@@ -2391,21 +2375,7 @@
         <w:rPr>
           <w:rFonts w:ascii="Times New Roman" w:hAnsi="Times New Roman" w:cs="Times New Roman"/>
         </w:rPr>
-        <w:t xml:space="preserve"> in high-quality international publications. All have extensive domestic and international </w:t>
-      </w:r>
-      <w:proofErr w:type="gramStart"/>
-      <w:r>
-        <w:rPr>
-          <w:rFonts w:ascii="Times New Roman" w:hAnsi="Times New Roman" w:cs="Times New Roman"/>
-        </w:rPr>
-        <w:t>collaborations, and</w:t>
-      </w:r>
-      <w:proofErr w:type="gramEnd"/>
-      <w:r>
-        <w:rPr>
-          <w:rFonts w:ascii="Times New Roman" w:hAnsi="Times New Roman" w:cs="Times New Roman"/>
-        </w:rPr>
-        <w:t xml:space="preserve"> will use the project to further build Australian and international collaborations. </w:t>
+        <w:t xml:space="preserve"> in high-quality international publications. All have extensive domestic and international collaborations, and will use the project to further build Australian and international collaborations. </w:t>
       </w:r>
     </w:p>
     <w:p>
@@ -2629,21 +2599,7 @@
         <w:rPr>
           <w:rFonts w:ascii="Times New Roman" w:hAnsi="Times New Roman" w:cs="Times New Roman"/>
         </w:rPr>
-        <w:t xml:space="preserve">on the idea that food prices in markets in particular are good indicators of a population’s </w:t>
-      </w:r>
-      <w:proofErr w:type="gramStart"/>
-      <w:r>
-        <w:rPr>
-          <w:rFonts w:ascii="Times New Roman" w:hAnsi="Times New Roman" w:cs="Times New Roman"/>
-        </w:rPr>
-        <w:t>welfare, and</w:t>
-      </w:r>
-      <w:proofErr w:type="gramEnd"/>
-      <w:r>
-        <w:rPr>
-          <w:rFonts w:ascii="Times New Roman" w:hAnsi="Times New Roman" w:cs="Times New Roman"/>
-        </w:rPr>
-        <w:t xml:space="preserve"> have been connected to instability and conflict in developing countries </w:t>
+        <w:t xml:space="preserve">on the idea that food prices in markets in particular are good indicators of a population’s welfare, and have been connected to instability and conflict in developing countries </w:t>
       </w:r>
       <w:r>
         <w:rPr>
@@ -2731,12 +2687,23 @@
         <w:rPr>
           <w:rFonts w:ascii="Times New Roman" w:hAnsi="Times New Roman" w:cs="Times New Roman"/>
         </w:rPr>
-        <w:t>by establishing regular spatiotemporal patterns connecting conflict, market integration, and food trade and storage, our project can also provide an early warning system for potential food crises in the face of conflict.</w:t>
-      </w:r>
-      <w:r>
-        <w:rPr>
-          <w:rFonts w:ascii="Times New Roman" w:hAnsi="Times New Roman" w:cs="Times New Roman"/>
-          <w:highlight w:val="yellow"/>
+        <w:t xml:space="preserve">by establishing regular spatiotemporal patterns connecting conflict, market integration, and food trade and storage, our project can also provide an early warning system for potential food crises in the face </w:t>
+      </w:r>
+      <w:r>
+        <w:rPr>
+          <w:rFonts w:ascii="Times New Roman" w:hAnsi="Times New Roman" w:cs="Times New Roman"/>
+        </w:rPr>
+        <w:t xml:space="preserve">of conflict. </w:t>
+      </w:r>
+      <w:r>
+        <w:rPr>
+          <w:rFonts w:ascii="Times New Roman" w:hAnsi="Times New Roman" w:cs="Times New Roman"/>
+        </w:rPr>
+        <w:t>Each</w:t>
+      </w:r>
+      <w:r>
+        <w:rPr>
+          <w:rFonts w:ascii="Times New Roman" w:hAnsi="Times New Roman" w:cs="Times New Roman"/>
         </w:rPr>
         <w:t xml:space="preserve"> </w:t>
       </w:r>
@@ -2744,19 +2711,13 @@
         <w:rPr>
           <w:rFonts w:ascii="Times New Roman" w:hAnsi="Times New Roman" w:cs="Times New Roman"/>
         </w:rPr>
-        <w:t>Each</w:t>
-      </w:r>
-      <w:r>
-        <w:rPr>
-          <w:rFonts w:ascii="Times New Roman" w:hAnsi="Times New Roman" w:cs="Times New Roman"/>
-        </w:rPr>
-        <w:t xml:space="preserve"> </w:t>
-      </w:r>
-      <w:r>
-        <w:rPr>
-          <w:rFonts w:ascii="Times New Roman" w:hAnsi="Times New Roman" w:cs="Times New Roman"/>
-        </w:rPr>
-        <w:t xml:space="preserve">of these two </w:t>
+        <w:t>of</w:t>
+      </w:r>
+      <w:r>
+        <w:rPr>
+          <w:rFonts w:ascii="Times New Roman" w:hAnsi="Times New Roman" w:cs="Times New Roman"/>
+        </w:rPr>
+        <w:t xml:space="preserve"> these two </w:t>
       </w:r>
       <w:r>
         <w:rPr>
@@ -3149,7 +3110,6 @@
         </w:rPr>
         <w:t>The graph presents the price differential between two spatially separated markets (</w:t>
       </w:r>
-      <w:proofErr w:type="spellStart"/>
       <w:r>
         <w:rPr>
           <w:rFonts w:ascii="Times New Roman" w:hAnsi="Times New Roman" w:cs="Times New Roman"/>
@@ -3158,7 +3118,6 @@
         </w:rPr>
         <w:t>i</w:t>
       </w:r>
-      <w:proofErr w:type="spellEnd"/>
       <w:r>
         <w:rPr>
           <w:rFonts w:ascii="Times New Roman" w:hAnsi="Times New Roman" w:cs="Times New Roman"/>
@@ -3220,16 +3179,14 @@
         <w:rPr>
           <w:rFonts w:ascii="Times New Roman" w:hAnsi="Times New Roman" w:cs="Times New Roman"/>
         </w:rPr>
-        <w:t xml:space="preserve">. However, conflict also </w:t>
-      </w:r>
-      <w:proofErr w:type="gramStart"/>
-      <w:r>
-        <w:rPr>
-          <w:rFonts w:ascii="Times New Roman" w:hAnsi="Times New Roman" w:cs="Times New Roman"/>
-        </w:rPr>
-        <w:t>lead</w:t>
-      </w:r>
-      <w:proofErr w:type="gramEnd"/>
+        <w:t>. However, conflict also lead</w:t>
+      </w:r>
+      <w:r>
+        <w:rPr>
+          <w:rFonts w:ascii="Times New Roman" w:hAnsi="Times New Roman" w:cs="Times New Roman"/>
+        </w:rPr>
+        <w:t>s</w:t>
+      </w:r>
       <w:r>
         <w:rPr>
           <w:rFonts w:ascii="Times New Roman" w:hAnsi="Times New Roman" w:cs="Times New Roman"/>
@@ -3248,14 +3205,12 @@
         </w:rPr>
         <w:t xml:space="preserve">which are common in both Africa and Southeast Asia, can pose significant problems to flows of people, </w:t>
       </w:r>
-      <w:proofErr w:type="gramStart"/>
-      <w:r>
-        <w:rPr>
-          <w:rFonts w:ascii="Times New Roman" w:hAnsi="Times New Roman" w:cs="Times New Roman"/>
-        </w:rPr>
-        <w:t>information</w:t>
-      </w:r>
-      <w:proofErr w:type="gramEnd"/>
+      <w:r>
+        <w:rPr>
+          <w:rFonts w:ascii="Times New Roman" w:hAnsi="Times New Roman" w:cs="Times New Roman"/>
+        </w:rPr>
+        <w:t>information,</w:t>
+      </w:r>
       <w:r>
         <w:rPr>
           <w:rFonts w:ascii="Times New Roman" w:hAnsi="Times New Roman" w:cs="Times New Roman"/>
@@ -3365,19 +3320,11 @@
         </w:rPr>
         <w:t>: state forces or rebel groups might attack civilians for the purpose of seizing or destroying food supplies of their enemies or enemies’ supporters, or harassing (and thus disrupting) food supply chains between markets, as has happened repeatedly in Myanmar during the current civil war (</w:t>
       </w:r>
-      <w:proofErr w:type="spellStart"/>
-      <w:r>
-        <w:rPr>
-          <w:rFonts w:ascii="Times New Roman" w:hAnsi="Times New Roman" w:cs="Times New Roman"/>
-        </w:rPr>
-        <w:t>Htay</w:t>
-      </w:r>
-      <w:proofErr w:type="spellEnd"/>
-      <w:r>
-        <w:rPr>
-          <w:rFonts w:ascii="Times New Roman" w:hAnsi="Times New Roman" w:cs="Times New Roman"/>
-        </w:rPr>
-        <w:t>, 2022</w:t>
+      <w:r>
+        <w:rPr>
+          <w:rFonts w:ascii="Times New Roman" w:hAnsi="Times New Roman" w:cs="Times New Roman"/>
+        </w:rPr>
+        <w:t>Htay, 2022</w:t>
       </w:r>
       <w:r>
         <w:rPr>
@@ -3467,23 +3414,13 @@
         </w:rPr>
         <w:t>selling, as alluded above, can be associated with risk of being raided—</w:t>
       </w:r>
-      <w:proofErr w:type="spellStart"/>
       <w:r>
         <w:rPr>
           <w:rFonts w:ascii="Times New Roman" w:hAnsi="Times New Roman" w:cs="Times New Roman"/>
           <w:i/>
           <w:iCs/>
         </w:rPr>
-        <w:t>en</w:t>
-      </w:r>
-      <w:proofErr w:type="spellEnd"/>
-      <w:r>
-        <w:rPr>
-          <w:rFonts w:ascii="Times New Roman" w:hAnsi="Times New Roman" w:cs="Times New Roman"/>
-          <w:i/>
-          <w:iCs/>
-        </w:rPr>
-        <w:t xml:space="preserve"> route</w:t>
+        <w:t>en route</w:t>
       </w:r>
       <w:r>
         <w:rPr>
@@ -3678,21 +3615,7 @@
         <w:rPr>
           <w:rFonts w:ascii="Times New Roman" w:hAnsi="Times New Roman" w:cs="Times New Roman"/>
         </w:rPr>
-        <w:t xml:space="preserve">We understand informal institutions, particularly in fragile states, to be mechanisms that constrain or enable behaviour but that do so outside of public or officially sanctioned channels (Helmke and </w:t>
-      </w:r>
-      <w:proofErr w:type="spellStart"/>
-      <w:r>
-        <w:rPr>
-          <w:rFonts w:ascii="Times New Roman" w:hAnsi="Times New Roman" w:cs="Times New Roman"/>
-        </w:rPr>
-        <w:t>Levitsky</w:t>
-      </w:r>
-      <w:proofErr w:type="spellEnd"/>
-      <w:r>
-        <w:rPr>
-          <w:rFonts w:ascii="Times New Roman" w:hAnsi="Times New Roman" w:cs="Times New Roman"/>
-        </w:rPr>
-        <w:t xml:space="preserve"> 2004, 727). This includes the capacity to enforce contracts, resolve disputes, and sanction behaviour outside of state-based mechanisms. Non-state institutions can fulfill these roles by providing information about traders to potential and actual counterparties, building reputations for traders so they can minimize transaction costs with people they do not know, and punish defecting traders through damage to their reputations </w:t>
+        <w:t xml:space="preserve">We understand informal institutions, particularly in fragile states, to be mechanisms that constrain or enable behaviour but that do so outside of public or officially sanctioned channels (Helmke and Levitsky 2004, 727). This includes the capacity to enforce contracts, resolve disputes, and sanction behaviour outside of state-based mechanisms. Non-state institutions can fulfill these roles by providing information about traders to potential and actual counterparties, building reputations for traders so they can minimize transaction costs with people they do not know, and punish defecting traders through damage to their reputations </w:t>
       </w:r>
       <w:r>
         <w:rPr>
@@ -3778,21 +3701,7 @@
         <w:rPr>
           <w:rFonts w:ascii="Times New Roman" w:hAnsi="Times New Roman" w:cs="Times New Roman"/>
         </w:rPr>
-        <w:t xml:space="preserve">, for instance, finds that price transmission in Somalia is surprisingly robust, which hints at the extent to which informal institutions are functioning, or even obviating formal institutions. A potential explanation for this is that informal institutions that allow Somalis to build trust, exchange information, and enforce contracts have flourished in Somalia in the wake of the collapse of centralized political authority, and that allow Somalis to do business across barriers that retard, but do not completely sever, the movement of information, </w:t>
-      </w:r>
-      <w:proofErr w:type="gramStart"/>
-      <w:r>
-        <w:rPr>
-          <w:rFonts w:ascii="Times New Roman" w:hAnsi="Times New Roman" w:cs="Times New Roman"/>
-        </w:rPr>
-        <w:t>goods</w:t>
-      </w:r>
-      <w:proofErr w:type="gramEnd"/>
-      <w:r>
-        <w:rPr>
-          <w:rFonts w:ascii="Times New Roman" w:hAnsi="Times New Roman" w:cs="Times New Roman"/>
-        </w:rPr>
-        <w:t xml:space="preserve"> and people between markets. Somalis’ ability to soldier on in the face of conflict is notable.</w:t>
+        <w:t>, for instance, finds that price transmission in Somalia is surprisingly robust, which hints at the extent to which informal institutions are functioning, or even obviating formal institutions. A potential explanation for this is that informal institutions that allow Somalis to build trust, exchange information, and enforce contracts have flourished in Somalia in the wake of the collapse of centralized political authority, and that allow Somalis to do business across barriers that retard, but do not completely sever, the movement of information, goods and people between markets. Somalis’ ability to soldier on in the face of conflict is notable.</w:t>
       </w:r>
       <w:r>
         <w:rPr>
@@ -3810,21 +3719,7 @@
         <w:rPr>
           <w:rFonts w:ascii="Times New Roman" w:hAnsi="Times New Roman" w:cs="Times New Roman"/>
         </w:rPr>
-        <w:t xml:space="preserve">market disruptions, </w:t>
-      </w:r>
-      <w:proofErr w:type="gramStart"/>
-      <w:r>
-        <w:rPr>
-          <w:rFonts w:ascii="Times New Roman" w:hAnsi="Times New Roman" w:cs="Times New Roman"/>
-        </w:rPr>
-        <w:t>For</w:t>
-      </w:r>
-      <w:proofErr w:type="gramEnd"/>
-      <w:r>
-        <w:rPr>
-          <w:rFonts w:ascii="Times New Roman" w:hAnsi="Times New Roman" w:cs="Times New Roman"/>
-        </w:rPr>
-        <w:t xml:space="preserve"> example, farmers’ protests across a country may show a network of people and communication across a country’s territory, and even a rebel group’s activity within a given territory may suggest </w:t>
+        <w:t xml:space="preserve">market disruptions, For example, farmers’ protests across a country may show a network of people and communication across a country’s territory, and even a rebel group’s activity within a given territory may suggest </w:t>
       </w:r>
       <w:r>
         <w:rPr>
@@ -3948,14 +3843,12 @@
         </w:rPr>
         <w:t>Africa as a region is the frequent subject of studies on conflict and climate (</w:t>
       </w:r>
-      <w:proofErr w:type="spellStart"/>
       <w:r>
         <w:rPr>
           <w:rFonts w:ascii="Times New Roman" w:hAnsi="Times New Roman" w:cs="Times New Roman"/>
         </w:rPr>
         <w:t>Maystadt</w:t>
       </w:r>
-      <w:proofErr w:type="spellEnd"/>
       <w:r>
         <w:rPr>
           <w:rFonts w:ascii="Times New Roman" w:hAnsi="Times New Roman" w:cs="Times New Roman"/>
@@ -3966,19 +3859,7 @@
         <w:rPr>
           <w:rFonts w:ascii="Times New Roman" w:hAnsi="Times New Roman" w:cs="Times New Roman"/>
         </w:rPr>
-        <w:t xml:space="preserve"> Ecker</w:t>
-      </w:r>
-      <w:r>
-        <w:rPr>
-          <w:rFonts w:ascii="Times New Roman" w:hAnsi="Times New Roman" w:cs="Times New Roman"/>
-        </w:rPr>
-        <w:t xml:space="preserve">, </w:t>
-      </w:r>
-      <w:r>
-        <w:rPr>
-          <w:rFonts w:ascii="Times New Roman" w:hAnsi="Times New Roman" w:cs="Times New Roman"/>
-        </w:rPr>
-        <w:t>2014</w:t>
+        <w:t xml:space="preserve"> Ecker, 2014</w:t>
       </w:r>
       <w:r>
         <w:rPr>
@@ -4014,21 +3895,7 @@
         <w:rPr>
           <w:rFonts w:ascii="Times New Roman" w:hAnsi="Times New Roman" w:cs="Times New Roman"/>
         </w:rPr>
-        <w:t xml:space="preserve">Hastings et al., 2022; </w:t>
-      </w:r>
-      <w:proofErr w:type="spellStart"/>
-      <w:r>
-        <w:rPr>
-          <w:rFonts w:ascii="Times New Roman" w:hAnsi="Times New Roman" w:cs="Times New Roman"/>
-        </w:rPr>
-        <w:t>Abay</w:t>
-      </w:r>
-      <w:proofErr w:type="spellEnd"/>
-      <w:r>
-        <w:rPr>
-          <w:rFonts w:ascii="Times New Roman" w:hAnsi="Times New Roman" w:cs="Times New Roman"/>
-        </w:rPr>
-        <w:t xml:space="preserve"> et al., 2023</w:t>
+        <w:t>Hastings et al., 2022; Abay et al., 2023</w:t>
       </w:r>
       <w:r>
         <w:rPr>
@@ -4094,21 +3961,7 @@
         <w:rPr>
           <w:rFonts w:ascii="Times New Roman" w:hAnsi="Times New Roman" w:cs="Times New Roman"/>
         </w:rPr>
-        <w:t xml:space="preserve">has extensive, varied conflict throughout the region, but also a high level of variation in human development across countries, ranging from Singapore and Brunei at the top to Myanmar and Timor </w:t>
-      </w:r>
-      <w:proofErr w:type="spellStart"/>
-      <w:r>
-        <w:rPr>
-          <w:rFonts w:ascii="Times New Roman" w:hAnsi="Times New Roman" w:cs="Times New Roman"/>
-        </w:rPr>
-        <w:t>Leste</w:t>
-      </w:r>
-      <w:proofErr w:type="spellEnd"/>
-      <w:r>
-        <w:rPr>
-          <w:rFonts w:ascii="Times New Roman" w:hAnsi="Times New Roman" w:cs="Times New Roman"/>
-        </w:rPr>
-        <w:t xml:space="preserve"> at the bottom. Southeast Asia is also largely a food-exporting region, which presents differing food security problems than Africa. It is useful to look at Southeast Asia as a region with varying conflicts and development levels to see whether conflict’s effects on market integration, and thus food security, varies depending on </w:t>
+        <w:t xml:space="preserve">has extensive, varied conflict throughout the region, but also a high level of variation in human development across countries, ranging from Singapore and Brunei at the top to Myanmar and Timor Leste at the bottom. Southeast Asia is also largely a food-exporting region, which presents differing food security problems than Africa. It is useful to look at Southeast Asia as a region with varying conflicts and development levels to see whether conflict’s effects on market integration, and thus food security, varies depending on </w:t>
       </w:r>
       <w:r>
         <w:rPr>
@@ -4207,35 +4060,7 @@
         <w:rPr>
           <w:rFonts w:ascii="Times New Roman" w:hAnsi="Times New Roman" w:cs="Times New Roman"/>
         </w:rPr>
-        <w:t>This dataset has been increasingly used in conflict studies. We will supplement this dataset with highly granular, both spatially and temporally, event data sourced from the GDELT Project, which gathers information from global news media articles to provide a real time open data global graph of the human society (</w:t>
-      </w:r>
-      <w:proofErr w:type="spellStart"/>
-      <w:r>
-        <w:rPr>
-          <w:rFonts w:ascii="Times New Roman" w:hAnsi="Times New Roman" w:cs="Times New Roman"/>
-        </w:rPr>
-        <w:t>Leetaru</w:t>
-      </w:r>
-      <w:proofErr w:type="spellEnd"/>
-      <w:r>
-        <w:rPr>
-          <w:rFonts w:ascii="Times New Roman" w:hAnsi="Times New Roman" w:cs="Times New Roman"/>
-        </w:rPr>
-        <w:t xml:space="preserve"> &amp; </w:t>
-      </w:r>
-      <w:proofErr w:type="spellStart"/>
-      <w:r>
-        <w:rPr>
-          <w:rFonts w:ascii="Times New Roman" w:hAnsi="Times New Roman" w:cs="Times New Roman"/>
-        </w:rPr>
-        <w:t>Schrodt</w:t>
-      </w:r>
-      <w:proofErr w:type="spellEnd"/>
-      <w:r>
-        <w:rPr>
-          <w:rFonts w:ascii="Times New Roman" w:hAnsi="Times New Roman" w:cs="Times New Roman"/>
-        </w:rPr>
-        <w:t xml:space="preserve">, 2013). </w:t>
+        <w:t xml:space="preserve">This dataset has been increasingly used in conflict studies. We will supplement this dataset with highly granular, both spatially and temporally, event data sourced from the GDELT Project, which gathers information from global news media articles to provide a real time open data global graph of the human society (Leetaru &amp; Schrodt, 2013). </w:t>
       </w:r>
       <w:r>
         <w:rPr>
@@ -4356,6 +4181,7 @@
     </w:p>
     <w:p>
       <w:pPr>
+        <w:spacing w:before="120" w:after="120"/>
         <w:rPr>
           <w:rFonts w:ascii="Times New Roman" w:eastAsia="Times New Roman" w:hAnsi="Times New Roman" w:cs="Times New Roman"/>
           <w:u w:val="single"/>
@@ -4457,35 +4283,7 @@
         <w:rPr>
           <w:rFonts w:ascii="Times New Roman" w:eastAsia="Times New Roman" w:hAnsi="Times New Roman" w:cs="Times New Roman"/>
         </w:rPr>
-        <w:t xml:space="preserve">The data in fragmented economies are often incomplete or insufficient for traditional time-series analysis.  We can deal with a small proportion of missing observations using a Kalman filter of Hamilton (1994).  For relatively short series we need to extend our modelling to the class of global models.  Global models emerged as winners in the recent M4 and M5 forecasting competitions by </w:t>
-      </w:r>
-      <w:proofErr w:type="spellStart"/>
-      <w:r>
-        <w:rPr>
-          <w:rFonts w:ascii="Times New Roman" w:eastAsia="Times New Roman" w:hAnsi="Times New Roman" w:cs="Times New Roman"/>
-        </w:rPr>
-        <w:t>Makridakis</w:t>
-      </w:r>
-      <w:proofErr w:type="spellEnd"/>
-      <w:r>
-        <w:rPr>
-          <w:rFonts w:ascii="Times New Roman" w:eastAsia="Times New Roman" w:hAnsi="Times New Roman" w:cs="Times New Roman"/>
-        </w:rPr>
-        <w:t xml:space="preserve"> et al. (2018) and </w:t>
-      </w:r>
-      <w:proofErr w:type="spellStart"/>
-      <w:r>
-        <w:rPr>
-          <w:rFonts w:ascii="Times New Roman" w:eastAsia="Times New Roman" w:hAnsi="Times New Roman" w:cs="Times New Roman"/>
-        </w:rPr>
-        <w:t>Makridakis</w:t>
-      </w:r>
-      <w:proofErr w:type="spellEnd"/>
-      <w:r>
-        <w:rPr>
-          <w:rFonts w:ascii="Times New Roman" w:eastAsia="Times New Roman" w:hAnsi="Times New Roman" w:cs="Times New Roman"/>
-        </w:rPr>
-        <w:t xml:space="preserve"> et al. (2022). They fit a single model for a wide range of the available time series.  The model is still univariate, but the parameters are fitted using neural </w:t>
+        <w:t xml:space="preserve">The data in fragmented economies are often incomplete or insufficient for traditional time-series analysis.  We can deal with a small proportion of missing observations using a Kalman filter of Hamilton (1994).  For relatively short series we need to extend our modelling to the class of global models.  Global models emerged as winners in the recent M4 and M5 forecasting competitions by Makridakis et al. (2018) and Makridakis et al. (2022). They fit a single model for a wide range of the available time series.  The model is still univariate, but the parameters are fitted using neural </w:t>
       </w:r>
       <w:r>
         <w:rPr>
@@ -4508,23 +4306,7 @@
           <w:rFonts w:ascii="Times New Roman" w:eastAsia="Times New Roman" w:hAnsi="Times New Roman" w:cs="Times New Roman"/>
           <w:color w:val="000000" w:themeColor="text1"/>
         </w:rPr>
-        <w:t xml:space="preserve">Global models have a variety of applications, for example, Amazon </w:t>
-      </w:r>
-      <w:proofErr w:type="spellStart"/>
-      <w:r>
-        <w:rPr>
-          <w:rFonts w:ascii="Times New Roman" w:eastAsia="Times New Roman" w:hAnsi="Times New Roman" w:cs="Times New Roman"/>
-          <w:color w:val="000000" w:themeColor="text1"/>
-        </w:rPr>
-        <w:t>DeepAR</w:t>
-      </w:r>
-      <w:proofErr w:type="spellEnd"/>
-      <w:r>
-        <w:rPr>
-          <w:rFonts w:ascii="Times New Roman" w:eastAsia="Times New Roman" w:hAnsi="Times New Roman" w:cs="Times New Roman"/>
-          <w:color w:val="000000" w:themeColor="text1"/>
-        </w:rPr>
-        <w:t xml:space="preserve"> use them to predict the sales of the new products based on the previous launches of similar products</w:t>
+        <w:t>Global models have a variety of applications, for example, Amazon DeepAR use them to predict the sales of the new products based on the previous launches of similar products</w:t>
       </w:r>
       <w:r>
         <w:rPr>
@@ -4648,6 +4430,7 @@
     </w:p>
     <w:p>
       <w:pPr>
+        <w:spacing w:before="120" w:after="120"/>
         <w:rPr>
           <w:rFonts w:ascii="Times New Roman" w:eastAsia="Times New Roman" w:hAnsi="Times New Roman" w:cs="Times New Roman"/>
           <w:u w:val="single"/>
@@ -4728,17 +4511,8 @@
           <w:rFonts w:ascii="Times New Roman" w:eastAsia="Times New Roman" w:hAnsi="Times New Roman" w:cs="Times New Roman"/>
           <w:u w:val="single"/>
         </w:rPr>
-        <w:t xml:space="preserve">ethnic </w:t>
-      </w:r>
-      <w:proofErr w:type="gramStart"/>
-      <w:r>
-        <w:rPr>
-          <w:rFonts w:ascii="Times New Roman" w:eastAsia="Times New Roman" w:hAnsi="Times New Roman" w:cs="Times New Roman"/>
-          <w:u w:val="single"/>
-        </w:rPr>
-        <w:t>linkages</w:t>
-      </w:r>
-      <w:proofErr w:type="gramEnd"/>
+        <w:t>ethnic linkages</w:t>
+      </w:r>
       <w:r>
         <w:rPr>
           <w:rFonts w:ascii="Times New Roman" w:eastAsia="Times New Roman" w:hAnsi="Times New Roman" w:cs="Times New Roman"/>
@@ -4855,14 +4629,7 @@
         <w:rPr>
           <w:rFonts w:ascii="Times New Roman" w:eastAsia="Times New Roman" w:hAnsi="Times New Roman" w:cs="Times New Roman"/>
         </w:rPr>
-        <w:t xml:space="preserve">. The extent to which market price integration responds to these </w:t>
-      </w:r>
-      <w:proofErr w:type="gramStart"/>
-      <w:r>
-        <w:rPr>
-          <w:rFonts w:ascii="Times New Roman" w:eastAsia="Times New Roman" w:hAnsi="Times New Roman" w:cs="Times New Roman"/>
-        </w:rPr>
-        <w:t>shocks,</w:t>
+        <w:t>. The extent to which market price integration responds to these shocks,</w:t>
       </w:r>
       <w:r>
         <w:rPr>
@@ -4874,14 +4641,7 @@
         <w:rPr>
           <w:rFonts w:ascii="Times New Roman" w:eastAsia="Times New Roman" w:hAnsi="Times New Roman" w:cs="Times New Roman"/>
         </w:rPr>
-        <w:t>or</w:t>
-      </w:r>
-      <w:proofErr w:type="gramEnd"/>
-      <w:r>
-        <w:rPr>
-          <w:rFonts w:ascii="Times New Roman" w:eastAsia="Times New Roman" w:hAnsi="Times New Roman" w:cs="Times New Roman"/>
-        </w:rPr>
-        <w:t xml:space="preserve"> continues even across the borders </w:t>
+        <w:t xml:space="preserve">or continues even across the borders </w:t>
       </w:r>
       <w:r>
         <w:rPr>
@@ -4992,6 +4752,7 @@
     </w:p>
     <w:p>
       <w:pPr>
+        <w:spacing w:before="120" w:after="120"/>
         <w:rPr>
           <w:rFonts w:ascii="Times New Roman" w:eastAsia="Times New Roman" w:hAnsi="Times New Roman" w:cs="Times New Roman"/>
           <w:u w:val="single"/>
@@ -5068,23 +4829,7 @@
           <w:rFonts w:ascii="Times New Roman" w:hAnsi="Times New Roman" w:cs="Times New Roman"/>
           <w:color w:val="000000" w:themeColor="text1"/>
         </w:rPr>
-        <w:t>The team has experience in creating high-quality public websites (</w:t>
-      </w:r>
-      <w:proofErr w:type="spellStart"/>
-      <w:r>
-        <w:rPr>
-          <w:rFonts w:ascii="Times New Roman" w:hAnsi="Times New Roman" w:cs="Times New Roman"/>
-          <w:color w:val="000000" w:themeColor="text1"/>
-        </w:rPr>
-        <w:t>ie</w:t>
-      </w:r>
-      <w:proofErr w:type="spellEnd"/>
-      <w:r>
-        <w:rPr>
-          <w:rFonts w:ascii="Times New Roman" w:hAnsi="Times New Roman" w:cs="Times New Roman"/>
-          <w:color w:val="000000" w:themeColor="text1"/>
-        </w:rPr>
-        <w:t xml:space="preserve">. Our previous website </w:t>
+        <w:t xml:space="preserve">The team has experience in creating high-quality public websites (ie. Our previous website </w:t>
       </w:r>
       <w:hyperlink r:id="rId7" w:history="1">
         <w:r>
@@ -5137,6 +4882,7 @@
           <w:b/>
           <w:bCs/>
         </w:rPr>
+        <w:lastRenderedPageBreak/>
         <w:t>BENEFIT</w:t>
       </w:r>
     </w:p>
@@ -5155,7 +4901,6 @@
           <w:b/>
           <w:bCs/>
         </w:rPr>
-        <w:lastRenderedPageBreak/>
         <w:t>Significance</w:t>
       </w:r>
     </w:p>
@@ -5183,21 +4928,7 @@
         <w:rPr>
           <w:rFonts w:ascii="Times New Roman" w:hAnsi="Times New Roman" w:cs="Times New Roman"/>
         </w:rPr>
-        <w:t xml:space="preserve">actually function – through informal institutions that are always </w:t>
-      </w:r>
-      <w:proofErr w:type="gramStart"/>
-      <w:r>
-        <w:rPr>
-          <w:rFonts w:ascii="Times New Roman" w:hAnsi="Times New Roman" w:cs="Times New Roman"/>
-        </w:rPr>
-        <w:t>there, but</w:t>
-      </w:r>
-      <w:proofErr w:type="gramEnd"/>
-      <w:r>
-        <w:rPr>
-          <w:rFonts w:ascii="Times New Roman" w:hAnsi="Times New Roman" w:cs="Times New Roman"/>
-        </w:rPr>
-        <w:t xml:space="preserve"> are often unseen and unmeasured. Much of the international community’s aid for marginalised, developing states is oriented, understandably, toward improving and consolidating formal institutions – courts, law enforcement, finance and trade ministries, customs, and the like. However, in states with high levels of conflict or other impediments to internal governance, buttressing informal institutions – building trust networks, encouraging information flows, and finding informal ways to enforce agreements – may be more immediately effective than programs focused on formal institutions. Second, the project, which links integration of cereal markets across and between countries with state capacity, and in turn links those with positive and negative outcomes, will be useful to development organizations such as the World Bank, the United Nations Development Program, and the World Food Program in targeting their programs and understanding the connection between market functionality and governance within a country. </w:t>
+        <w:t xml:space="preserve">actually function – through informal institutions that are always there, but are often unseen and unmeasured. Much of the international community’s aid for marginalised, developing states is oriented, understandably, toward improving and consolidating formal institutions – courts, law enforcement, finance and trade ministries, customs, and the like. However, in states with high levels of conflict or other impediments to internal governance, buttressing informal institutions – building trust networks, encouraging information flows, and finding informal ways to enforce agreements – may be more immediately effective than programs focused on formal institutions. Second, the project, which links integration of cereal markets across and between countries with state capacity, and in turn links those with positive and negative outcomes, will be useful to development organizations such as the World Bank, the United Nations Development Program, and the World Food Program in targeting their programs and understanding the connection between market functionality and governance within a country. </w:t>
       </w:r>
     </w:p>
     <w:p>
@@ -5331,21 +5062,7 @@
         <w:rPr>
           <w:rFonts w:ascii="Times New Roman" w:hAnsi="Times New Roman" w:cs="Times New Roman"/>
         </w:rPr>
-        <w:t xml:space="preserve">The main feasibility concern with any project dealing with marginalised states is obtaining access to those </w:t>
-      </w:r>
-      <w:proofErr w:type="gramStart"/>
-      <w:r>
-        <w:rPr>
-          <w:rFonts w:ascii="Times New Roman" w:hAnsi="Times New Roman" w:cs="Times New Roman"/>
-        </w:rPr>
-        <w:t>states, and</w:t>
-      </w:r>
-      <w:proofErr w:type="gramEnd"/>
-      <w:r>
-        <w:rPr>
-          <w:rFonts w:ascii="Times New Roman" w:hAnsi="Times New Roman" w:cs="Times New Roman"/>
-        </w:rPr>
-        <w:t xml:space="preserve"> collecting reliable and accurate data. Maximizing feasibility is baked into the purpose and design of the project. First, the project’s main purpose is to take data that is already relatively widely available in marginalised states – cereal market prices</w:t>
+        <w:t>The main feasibility concern with any project dealing with marginalised states is obtaining access to those states, and collecting reliable and accurate data. Maximizing feasibility is baked into the purpose and design of the project. First, the project’s main purpose is to take data that is already relatively widely available in marginalised states – cereal market prices</w:t>
       </w:r>
       <w:r>
         <w:rPr>
@@ -5374,9 +5091,6 @@
     </w:p>
     <w:p>
       <w:pPr>
-        <w:tabs>
-          <w:tab w:val="left" w:pos="463"/>
-        </w:tabs>
         <w:ind w:firstLine="284"/>
         <w:jc w:val="both"/>
         <w:rPr>
@@ -5387,7 +5101,6 @@
         <w:rPr>
           <w:rFonts w:ascii="Times New Roman" w:hAnsi="Times New Roman" w:cs="Times New Roman"/>
         </w:rPr>
-        <w:tab/>
         <w:t xml:space="preserve">Second, the project is designed to take advantage of data that we have already collected or to which we already have access, obviating problems of data collection that would usually be the case with the study of marginalised states, reducing the susceptibility of the project to travel restrictions, and minimizing the costs associated with data collection and fieldwork. For the quantitative data, the market price data </w:t>
       </w:r>
       <w:r>
@@ -5418,118 +5131,125 @@
           <w:rFonts w:ascii="Times New Roman" w:hAnsi="Times New Roman" w:cs="Times New Roman"/>
           <w:color w:val="000000" w:themeColor="text1"/>
         </w:rPr>
-        <w:tab/>
+        <w:t xml:space="preserve">The implementation of existing methodologies and the use </w:t>
       </w:r>
       <w:r>
         <w:rPr>
           <w:rFonts w:ascii="Times New Roman" w:hAnsi="Times New Roman" w:cs="Times New Roman"/>
           <w:color w:val="000000" w:themeColor="text1"/>
         </w:rPr>
-        <w:t xml:space="preserve">The implementation of existing methodologies and the use </w:t>
+        <w:t>of previously</w:t>
       </w:r>
       <w:r>
         <w:rPr>
           <w:rFonts w:ascii="Times New Roman" w:hAnsi="Times New Roman" w:cs="Times New Roman"/>
           <w:color w:val="000000" w:themeColor="text1"/>
         </w:rPr>
-        <w:t>of previously</w:t>
+        <w:t xml:space="preserve"> developed tools guarantee the project's feasibility</w:t>
       </w:r>
       <w:r>
         <w:rPr>
           <w:rFonts w:ascii="Times New Roman" w:hAnsi="Times New Roman" w:cs="Times New Roman"/>
           <w:color w:val="000000" w:themeColor="text1"/>
         </w:rPr>
-        <w:t xml:space="preserve"> developed tools guarantee the project's feasibility</w:t>
+        <w:t>, including some models already developed in the CIs’ previous collaborations (Hastings et al 2022, Ubilava et al 2023)</w:t>
       </w:r>
       <w:r>
         <w:rPr>
           <w:rFonts w:ascii="Times New Roman" w:hAnsi="Times New Roman" w:cs="Times New Roman"/>
           <w:color w:val="000000" w:themeColor="text1"/>
         </w:rPr>
-        <w:t>, including some models already developed in the CIs’ previous collaborations (Hastings et al 2022, Ubilava et al 2023)</w:t>
+        <w:t xml:space="preserve">. This will be aided by a Research Assistant with a suitable programming background. </w:t>
       </w:r>
       <w:r>
         <w:rPr>
           <w:rFonts w:ascii="Times New Roman" w:hAnsi="Times New Roman" w:cs="Times New Roman"/>
           <w:color w:val="000000" w:themeColor="text1"/>
         </w:rPr>
-        <w:t xml:space="preserve">. This will be aided by a Research Assistant with a suitable programming background. </w:t>
+        <w:t xml:space="preserve">In Years 1 and 2, </w:t>
       </w:r>
       <w:r>
         <w:rPr>
           <w:rFonts w:ascii="Times New Roman" w:hAnsi="Times New Roman" w:cs="Times New Roman"/>
           <w:color w:val="000000" w:themeColor="text1"/>
         </w:rPr>
-        <w:t xml:space="preserve">In Years 1 and 2, </w:t>
+        <w:t>the RA</w:t>
       </w:r>
       <w:r>
         <w:rPr>
           <w:rFonts w:ascii="Times New Roman" w:hAnsi="Times New Roman" w:cs="Times New Roman"/>
           <w:color w:val="000000" w:themeColor="text1"/>
         </w:rPr>
-        <w:t>the RA</w:t>
+        <w:t xml:space="preserve"> will assist with data sourcing and management, particularly as they relate to “data cleaning” </w:t>
       </w:r>
       <w:r>
         <w:rPr>
           <w:rFonts w:ascii="Times New Roman" w:hAnsi="Times New Roman" w:cs="Times New Roman"/>
           <w:color w:val="000000" w:themeColor="text1"/>
         </w:rPr>
-        <w:t xml:space="preserve"> will assist with data sourcing and management, particularly as they relate to “data cleaning” </w:t>
+        <w:t>that will facilitate</w:t>
       </w:r>
       <w:r>
         <w:rPr>
           <w:rFonts w:ascii="Times New Roman" w:hAnsi="Times New Roman" w:cs="Times New Roman"/>
           <w:color w:val="000000" w:themeColor="text1"/>
         </w:rPr>
-        <w:t>that will facilitate</w:t>
+        <w:t xml:space="preserve"> </w:t>
       </w:r>
       <w:r>
         <w:rPr>
           <w:rFonts w:ascii="Times New Roman" w:hAnsi="Times New Roman" w:cs="Times New Roman"/>
           <w:color w:val="000000" w:themeColor="text1"/>
         </w:rPr>
-        <w:t xml:space="preserve"> </w:t>
+        <w:t xml:space="preserve">accurate matching of the price and conflict data. </w:t>
       </w:r>
       <w:r>
         <w:rPr>
           <w:rFonts w:ascii="Times New Roman" w:hAnsi="Times New Roman" w:cs="Times New Roman"/>
           <w:color w:val="000000" w:themeColor="text1"/>
         </w:rPr>
-        <w:t xml:space="preserve">accurate matching of the price and conflict data. </w:t>
+        <w:t>In</w:t>
       </w:r>
       <w:r>
         <w:rPr>
           <w:rFonts w:ascii="Times New Roman" w:hAnsi="Times New Roman" w:cs="Times New Roman"/>
           <w:color w:val="000000" w:themeColor="text1"/>
         </w:rPr>
-        <w:t>In</w:t>
+        <w:t xml:space="preserve"> Years 2 and 3, </w:t>
       </w:r>
       <w:r>
         <w:rPr>
           <w:rFonts w:ascii="Times New Roman" w:hAnsi="Times New Roman" w:cs="Times New Roman"/>
           <w:color w:val="000000" w:themeColor="text1"/>
         </w:rPr>
-        <w:t xml:space="preserve"> Years 2 and 3, </w:t>
+        <w:t>they will</w:t>
       </w:r>
       <w:r>
         <w:rPr>
           <w:rFonts w:ascii="Times New Roman" w:hAnsi="Times New Roman" w:cs="Times New Roman"/>
           <w:color w:val="000000" w:themeColor="text1"/>
         </w:rPr>
-        <w:t>they will</w:t>
+        <w:t xml:space="preserve"> integrat</w:t>
       </w:r>
       <w:r>
         <w:rPr>
           <w:rFonts w:ascii="Times New Roman" w:hAnsi="Times New Roman" w:cs="Times New Roman"/>
           <w:color w:val="000000" w:themeColor="text1"/>
         </w:rPr>
-        <w:t xml:space="preserve"> integrat</w:t>
+        <w:t>e</w:t>
       </w:r>
       <w:r>
         <w:rPr>
           <w:rFonts w:ascii="Times New Roman" w:hAnsi="Times New Roman" w:cs="Times New Roman"/>
           <w:color w:val="000000" w:themeColor="text1"/>
         </w:rPr>
+        <w:t xml:space="preserve"> and automat</w:t>
+      </w:r>
+      <w:r>
+        <w:rPr>
+          <w:rFonts w:ascii="Times New Roman" w:hAnsi="Times New Roman" w:cs="Times New Roman"/>
+          <w:color w:val="000000" w:themeColor="text1"/>
+        </w:rPr>
         <w:t>e</w:t>
       </w:r>
       <w:r>
@@ -5537,35 +5257,29 @@
           <w:rFonts w:ascii="Times New Roman" w:hAnsi="Times New Roman" w:cs="Times New Roman"/>
           <w:color w:val="000000" w:themeColor="text1"/>
         </w:rPr>
-        <w:t xml:space="preserve"> and automat</w:t>
+        <w:t xml:space="preserve"> new data sources into the existing website structure,</w:t>
       </w:r>
       <w:r>
         <w:rPr>
           <w:rFonts w:ascii="Times New Roman" w:hAnsi="Times New Roman" w:cs="Times New Roman"/>
           <w:color w:val="000000" w:themeColor="text1"/>
         </w:rPr>
-        <w:t>e</w:t>
+        <w:t xml:space="preserve"> as well as</w:t>
       </w:r>
       <w:r>
         <w:rPr>
           <w:rFonts w:ascii="Times New Roman" w:hAnsi="Times New Roman" w:cs="Times New Roman"/>
           <w:color w:val="000000" w:themeColor="text1"/>
         </w:rPr>
-        <w:t xml:space="preserve"> new data sources into the existing website structure,</w:t>
+        <w:t xml:space="preserve"> implement Machine Learning methods for global models, and the Kalman filter for missing observations. The University of Sydney provides excellent graduates that can be employed on this </w:t>
       </w:r>
       <w:r>
         <w:rPr>
           <w:rFonts w:ascii="Times New Roman" w:hAnsi="Times New Roman" w:cs="Times New Roman"/>
           <w:color w:val="000000" w:themeColor="text1"/>
         </w:rPr>
-        <w:t xml:space="preserve"> as well as</w:t>
-      </w:r>
-      <w:r>
-        <w:rPr>
-          <w:rFonts w:ascii="Times New Roman" w:hAnsi="Times New Roman" w:cs="Times New Roman"/>
-          <w:color w:val="000000" w:themeColor="text1"/>
-        </w:rPr>
-        <w:t xml:space="preserve"> implement Machine Learning methods for global models, and the Kalman filter for missing observations. The University of Sydney provides excellent graduates that can be employed on this project</w:t>
+        <w:lastRenderedPageBreak/>
+        <w:t>project</w:t>
       </w:r>
       <w:r>
         <w:rPr>
@@ -5640,7 +5354,6 @@
           <w:b/>
           <w:bCs/>
         </w:rPr>
-        <w:lastRenderedPageBreak/>
         <w:t>Implementation plan</w:t>
       </w:r>
     </w:p>
@@ -6368,14 +6081,12 @@
         </w:rPr>
         <w:t xml:space="preserve">Dissemination will be </w:t>
       </w:r>
-      <w:proofErr w:type="gramStart"/>
-      <w:r>
-        <w:rPr>
-          <w:rFonts w:ascii="Times New Roman" w:hAnsi="Times New Roman" w:cs="Times New Roman"/>
-        </w:rPr>
-        <w:t>differentiate</w:t>
-      </w:r>
-      <w:proofErr w:type="gramEnd"/>
+      <w:r>
+        <w:rPr>
+          <w:rFonts w:ascii="Times New Roman" w:hAnsi="Times New Roman" w:cs="Times New Roman"/>
+        </w:rPr>
+        <w:t>differentiated</w:t>
+      </w:r>
       <w:r>
         <w:rPr>
           <w:rFonts w:ascii="Times New Roman" w:hAnsi="Times New Roman" w:cs="Times New Roman"/>
@@ -6551,21 +6262,7 @@
         <w:rPr>
           <w:rFonts w:ascii="Times New Roman" w:hAnsi="Times New Roman" w:cs="Times New Roman"/>
         </w:rPr>
-        <w:t xml:space="preserve">, we will prepare and deliver a briefing paper that lays out the framework in accessible terms, presents the results, and gives recommendations for development, targeted </w:t>
-      </w:r>
-      <w:proofErr w:type="gramStart"/>
-      <w:r>
-        <w:rPr>
-          <w:rFonts w:ascii="Times New Roman" w:hAnsi="Times New Roman" w:cs="Times New Roman"/>
-        </w:rPr>
-        <w:t>aid</w:t>
-      </w:r>
-      <w:proofErr w:type="gramEnd"/>
-      <w:r>
-        <w:rPr>
-          <w:rFonts w:ascii="Times New Roman" w:hAnsi="Times New Roman" w:cs="Times New Roman"/>
-        </w:rPr>
-        <w:t xml:space="preserve"> and foreign policy. In Canberra we will brief</w:t>
+        <w:t>, we will prepare and deliver a briefing paper that lays out the framework in accessible terms, presents the results, and gives recommendations for development, targeted aid and foreign policy. In Canberra we will brief</w:t>
       </w:r>
       <w:r>
         <w:rPr>
@@ -6636,7 +6333,55 @@
         <w:rPr>
           <w:rFonts w:ascii="Times New Roman" w:hAnsi="Times New Roman" w:cs="Times New Roman"/>
         </w:rPr>
-        <w:t>, we will write a series of short pieces to be published in high-visibility venues, and create a website that will automatically import market price data for Africa as they are produced; (2) visualize market price data; (3) forecast grain prices and market integration for different countries based on (4) different modelled scenarios</w:t>
+        <w:t xml:space="preserve">, we will write a series of short pieces to be published in high-visibility venues, and create a website that will </w:t>
+      </w:r>
+      <w:r>
+        <w:rPr>
+          <w:rFonts w:ascii="Times New Roman" w:hAnsi="Times New Roman" w:cs="Times New Roman"/>
+        </w:rPr>
+        <w:t xml:space="preserve">(1) </w:t>
+      </w:r>
+      <w:r>
+        <w:rPr>
+          <w:rFonts w:ascii="Times New Roman" w:hAnsi="Times New Roman" w:cs="Times New Roman"/>
+        </w:rPr>
+        <w:t xml:space="preserve">automatically import market price data for Africa </w:t>
+      </w:r>
+      <w:r>
+        <w:rPr>
+          <w:rFonts w:ascii="Times New Roman" w:hAnsi="Times New Roman" w:cs="Times New Roman"/>
+        </w:rPr>
+        <w:t xml:space="preserve">and Southeast Asia </w:t>
+      </w:r>
+      <w:r>
+        <w:rPr>
+          <w:rFonts w:ascii="Times New Roman" w:hAnsi="Times New Roman" w:cs="Times New Roman"/>
+        </w:rPr>
+        <w:t xml:space="preserve">as they are produced; (2) visualize market price data; (3) forecast </w:t>
+      </w:r>
+      <w:r>
+        <w:rPr>
+          <w:rFonts w:ascii="Times New Roman" w:hAnsi="Times New Roman" w:cs="Times New Roman"/>
+        </w:rPr>
+        <w:t xml:space="preserve">cereal </w:t>
+      </w:r>
+      <w:r>
+        <w:rPr>
+          <w:rFonts w:ascii="Times New Roman" w:hAnsi="Times New Roman" w:cs="Times New Roman"/>
+        </w:rPr>
+        <w:t xml:space="preserve">grain prices and market integration </w:t>
+      </w:r>
+      <w:r>
+        <w:rPr>
+          <w:rFonts w:ascii="Times New Roman" w:hAnsi="Times New Roman" w:cs="Times New Roman"/>
+        </w:rPr>
+        <w:t>within countries and across regions</w:t>
+      </w:r>
+      <w:r>
+        <w:rPr>
+          <w:rFonts w:ascii="Times New Roman" w:hAnsi="Times New Roman" w:cs="Times New Roman"/>
+        </w:rPr>
+        <w:t xml:space="preserve"> based on different modelled scenarios</w:t>
       </w:r>
       <w:r>
         <w:rPr>
@@ -7072,6 +6817,7 @@
           <w:sz w:val="22"/>
           <w:szCs w:val="22"/>
         </w:rPr>
+        <w:lastRenderedPageBreak/>
         <w:t>Burke, J., &amp; Ahmed, A. (20 December 2017). Survivors of the Mogadishu market bomb: 'Our life is destroyed. There is no more to say'.</w:t>
       </w:r>
       <w:r>
@@ -7152,7 +6898,6 @@
           <w:sz w:val="22"/>
           <w:szCs w:val="22"/>
         </w:rPr>
-        <w:lastRenderedPageBreak/>
         <w:t xml:space="preserve">Coggins, B. L. (2016). Failing and the Seven Seas? Somali Piracy in Global Perspective. </w:t>
       </w:r>
       <w:r>
@@ -7477,25 +7222,7 @@
           <w:sz w:val="22"/>
           <w:szCs w:val="22"/>
         </w:rPr>
-        <w:t xml:space="preserve">Hastings, J.V., S.G. Phillips, Ubilava, D., </w:t>
-      </w:r>
-      <w:r>
-        <w:rPr>
-          <w:rFonts w:ascii="Times New Roman" w:hAnsi="Times New Roman" w:cs="Times New Roman"/>
-          <w:noProof/>
-          <w:sz w:val="22"/>
-          <w:szCs w:val="22"/>
-        </w:rPr>
-        <w:t>&amp;</w:t>
-      </w:r>
-      <w:r>
-        <w:rPr>
-          <w:rFonts w:ascii="Times New Roman" w:hAnsi="Times New Roman" w:cs="Times New Roman"/>
-          <w:noProof/>
-          <w:sz w:val="22"/>
-          <w:szCs w:val="22"/>
-        </w:rPr>
-        <w:t xml:space="preserve"> A. Vasnev (2022). Price Transmission in Conflict–Affected States: Evidence from Cereal Markets of Somalia. Journal of African Economies 31(3), 272-291.</w:t>
+        <w:t>Hastings, J.V., S.G. Phillips, Ubilava, D., &amp; A. Vasnev (2022). Price Transmission in Conflict–Affected States: Evidence from Cereal Markets of Somalia. Journal of African Economies 31(3), 272-291.</w:t>
       </w:r>
     </w:p>
     <w:p>
@@ -7832,77 +7559,13 @@
           <w:szCs w:val="22"/>
         </w:rPr>
       </w:pPr>
-      <w:proofErr w:type="spellStart"/>
-      <w:r>
-        <w:rPr>
-          <w:rFonts w:ascii="Times New Roman" w:hAnsi="Times New Roman" w:cs="Times New Roman"/>
-          <w:sz w:val="22"/>
-          <w:szCs w:val="22"/>
-        </w:rPr>
-        <w:t>Makridakis</w:t>
-      </w:r>
-      <w:proofErr w:type="spellEnd"/>
-      <w:r>
-        <w:rPr>
-          <w:rFonts w:ascii="Times New Roman" w:hAnsi="Times New Roman" w:cs="Times New Roman"/>
-          <w:sz w:val="22"/>
-          <w:szCs w:val="22"/>
-        </w:rPr>
-        <w:t xml:space="preserve">, S., E. </w:t>
-      </w:r>
-      <w:proofErr w:type="spellStart"/>
-      <w:r>
-        <w:rPr>
-          <w:rFonts w:ascii="Times New Roman" w:hAnsi="Times New Roman" w:cs="Times New Roman"/>
-          <w:sz w:val="22"/>
-          <w:szCs w:val="22"/>
-        </w:rPr>
-        <w:t>Spiliotis</w:t>
-      </w:r>
-      <w:proofErr w:type="spellEnd"/>
-      <w:r>
-        <w:rPr>
-          <w:rFonts w:ascii="Times New Roman" w:hAnsi="Times New Roman" w:cs="Times New Roman"/>
-          <w:sz w:val="22"/>
-          <w:szCs w:val="22"/>
-        </w:rPr>
-        <w:t xml:space="preserve">, and V. </w:t>
-      </w:r>
-      <w:proofErr w:type="spellStart"/>
-      <w:r>
-        <w:rPr>
-          <w:rFonts w:ascii="Times New Roman" w:hAnsi="Times New Roman" w:cs="Times New Roman"/>
-          <w:sz w:val="22"/>
-          <w:szCs w:val="22"/>
-        </w:rPr>
-        <w:t>Assimakopoulos</w:t>
-      </w:r>
-      <w:proofErr w:type="spellEnd"/>
-      <w:r>
-        <w:rPr>
-          <w:rFonts w:ascii="Times New Roman" w:hAnsi="Times New Roman" w:cs="Times New Roman"/>
-          <w:sz w:val="22"/>
-          <w:szCs w:val="22"/>
-        </w:rPr>
-        <w:t xml:space="preserve"> (2018). The M4 competition: Results, findings, </w:t>
-      </w:r>
-      <w:proofErr w:type="gramStart"/>
-      <w:r>
-        <w:rPr>
-          <w:rFonts w:ascii="Times New Roman" w:hAnsi="Times New Roman" w:cs="Times New Roman"/>
-          <w:sz w:val="22"/>
-          <w:szCs w:val="22"/>
-        </w:rPr>
-        <w:t>conclusion</w:t>
-      </w:r>
-      <w:proofErr w:type="gramEnd"/>
-      <w:r>
-        <w:rPr>
-          <w:rFonts w:ascii="Times New Roman" w:hAnsi="Times New Roman" w:cs="Times New Roman"/>
-          <w:sz w:val="22"/>
-          <w:szCs w:val="22"/>
-        </w:rPr>
-        <w:t xml:space="preserve"> and way forward. </w:t>
+      <w:r>
+        <w:rPr>
+          <w:rFonts w:ascii="Times New Roman" w:hAnsi="Times New Roman" w:cs="Times New Roman"/>
+          <w:sz w:val="22"/>
+          <w:szCs w:val="22"/>
+        </w:rPr>
+        <w:t xml:space="preserve">Makridakis, S., E. Spiliotis, and V. Assimakopoulos (2018). The M4 competition: Results, findings, conclusion and way forward. </w:t>
       </w:r>
       <w:r>
         <w:rPr>
@@ -7936,59 +7599,13 @@
           <w:szCs w:val="22"/>
         </w:rPr>
       </w:pPr>
-      <w:proofErr w:type="spellStart"/>
-      <w:r>
-        <w:rPr>
-          <w:rFonts w:ascii="Times New Roman" w:hAnsi="Times New Roman" w:cs="Times New Roman"/>
-          <w:sz w:val="22"/>
-          <w:szCs w:val="22"/>
-        </w:rPr>
-        <w:t>Makridakis</w:t>
-      </w:r>
-      <w:proofErr w:type="spellEnd"/>
-      <w:r>
-        <w:rPr>
-          <w:rFonts w:ascii="Times New Roman" w:hAnsi="Times New Roman" w:cs="Times New Roman"/>
-          <w:sz w:val="22"/>
-          <w:szCs w:val="22"/>
-        </w:rPr>
-        <w:t xml:space="preserve">, S., E. </w:t>
-      </w:r>
-      <w:proofErr w:type="spellStart"/>
-      <w:r>
-        <w:rPr>
-          <w:rFonts w:ascii="Times New Roman" w:hAnsi="Times New Roman" w:cs="Times New Roman"/>
-          <w:sz w:val="22"/>
-          <w:szCs w:val="22"/>
-        </w:rPr>
-        <w:t>Spiliotis</w:t>
-      </w:r>
-      <w:proofErr w:type="spellEnd"/>
-      <w:r>
-        <w:rPr>
-          <w:rFonts w:ascii="Times New Roman" w:hAnsi="Times New Roman" w:cs="Times New Roman"/>
-          <w:sz w:val="22"/>
-          <w:szCs w:val="22"/>
-        </w:rPr>
-        <w:t xml:space="preserve">, and V. </w:t>
-      </w:r>
-      <w:proofErr w:type="spellStart"/>
-      <w:r>
-        <w:rPr>
-          <w:rFonts w:ascii="Times New Roman" w:hAnsi="Times New Roman" w:cs="Times New Roman"/>
-          <w:sz w:val="22"/>
-          <w:szCs w:val="22"/>
-        </w:rPr>
-        <w:t>Assimakopoulos</w:t>
-      </w:r>
-      <w:proofErr w:type="spellEnd"/>
-      <w:r>
-        <w:rPr>
-          <w:rFonts w:ascii="Times New Roman" w:hAnsi="Times New Roman" w:cs="Times New Roman"/>
-          <w:sz w:val="22"/>
-          <w:szCs w:val="22"/>
-        </w:rPr>
-        <w:t xml:space="preserve"> (2022). The M5 accuracy competition: Results, findings, and conclusions. International J. of Forecasting 38, 1346–1364.</w:t>
+      <w:r>
+        <w:rPr>
+          <w:rFonts w:ascii="Times New Roman" w:hAnsi="Times New Roman" w:cs="Times New Roman"/>
+          <w:sz w:val="22"/>
+          <w:szCs w:val="22"/>
+        </w:rPr>
+        <w:t>Makridakis, S., E. Spiliotis, and V. Assimakopoulos (2022). The M5 accuracy competition: Results, findings, and conclusions. International J. of Forecasting 38, 1346–1364.</w:t>
       </w:r>
       <w:r>
         <w:rPr>
@@ -8220,7 +7837,6 @@
         </w:rPr>
         <w:t xml:space="preserve">. </w:t>
       </w:r>
-      <w:proofErr w:type="spellStart"/>
       <w:r>
         <w:rPr>
           <w:rFonts w:ascii="Times New Roman" w:hAnsi="Times New Roman" w:cs="Times New Roman"/>
@@ -8228,17 +7844,7 @@
           <w:sz w:val="22"/>
           <w:szCs w:val="22"/>
         </w:rPr>
-        <w:t>GlobalFood</w:t>
-      </w:r>
-      <w:proofErr w:type="spellEnd"/>
-      <w:r>
-        <w:rPr>
-          <w:rFonts w:ascii="Times New Roman" w:hAnsi="Times New Roman" w:cs="Times New Roman"/>
-          <w:color w:val="000000"/>
-          <w:sz w:val="22"/>
-          <w:szCs w:val="22"/>
-        </w:rPr>
-        <w:t xml:space="preserve"> Disc. Papers.</w:t>
+        <w:t>GlobalFood Disc. Papers.</w:t>
       </w:r>
     </w:p>
     <w:p>

</xml_diff>